<commit_message>
background fix, gameplay fixes
</commit_message>
<xml_diff>
--- a/Work log.docx
+++ b/Work log.docx
@@ -239,6 +239,94 @@
           <w:lang w:val="en-US"/>
         </w:rPr>
         <w:t>Created a game object class.</w:t>
+      </w:r>
+    </w:p>
+    <w:p>
+      <w:pPr>
+        <w:rPr>
+          <w:lang w:val="en-US"/>
+        </w:rPr>
+      </w:pPr>
+      <w:r>
+        <w:rPr>
+          <w:lang w:val="en-US"/>
+        </w:rPr>
+        <w:t>05/09/2019</w:t>
+      </w:r>
+    </w:p>
+    <w:p>
+      <w:pPr>
+        <w:rPr>
+          <w:lang w:val="en-US"/>
+        </w:rPr>
+      </w:pPr>
+      <w:r>
+        <w:rPr>
+          <w:lang w:val="en-US"/>
+        </w:rPr>
+        <w:t>Bomb jack working but misunderstood the phrase “delete everything under the player”. Thought I had to delete everything with a literal lower y position in comprising to the player. Fixed that by working on object detection.</w:t>
+      </w:r>
+    </w:p>
+    <w:p>
+      <w:pPr>
+        <w:rPr>
+          <w:lang w:val="en-US"/>
+        </w:rPr>
+      </w:pPr>
+      <w:r>
+        <w:rPr>
+          <w:lang w:val="en-US"/>
+        </w:rPr>
+        <w:t xml:space="preserve">Worked on sphere collision in Bomb jack, </w:t>
+      </w:r>
+      <w:proofErr w:type="spellStart"/>
+      <w:r>
+        <w:rPr>
+          <w:lang w:val="en-US"/>
+        </w:rPr>
+        <w:t>home work</w:t>
+      </w:r>
+      <w:proofErr w:type="spellEnd"/>
+      <w:r>
+        <w:rPr>
+          <w:lang w:val="en-US"/>
+        </w:rPr>
+        <w:t xml:space="preserve"> done. Jittery movement because of delta time?</w:t>
+      </w:r>
+    </w:p>
+    <w:p>
+      <w:pPr>
+        <w:rPr>
+          <w:lang w:val="en-US"/>
+        </w:rPr>
+      </w:pPr>
+      <w:proofErr w:type="spellStart"/>
+      <w:r>
+        <w:rPr>
+          <w:lang w:val="en-US"/>
+        </w:rPr>
+        <w:t>GameObject</w:t>
+      </w:r>
+      <w:proofErr w:type="spellEnd"/>
+      <w:r>
+        <w:rPr>
+          <w:lang w:val="en-US"/>
+        </w:rPr>
+        <w:t xml:space="preserve"> base class done in </w:t>
+      </w:r>
+      <w:proofErr w:type="spellStart"/>
+      <w:r>
+        <w:rPr>
+          <w:lang w:val="en-US"/>
+        </w:rPr>
+        <w:t>galaxian</w:t>
+      </w:r>
+      <w:proofErr w:type="spellEnd"/>
+      <w:r>
+        <w:rPr>
+          <w:lang w:val="en-US"/>
+        </w:rPr>
+        <w:t xml:space="preserve">. Working on class setup. Thinking of AABB colliders for everything. </w:t>
       </w:r>
     </w:p>
     <w:p>
@@ -277,7 +365,7 @@
       </w:pPr>
     </w:pPrDefault>
   </w:docDefaults>
-  <w:latentStyles w:defLockedState="0" w:defUIPriority="99" w:defSemiHidden="0" w:defUnhideWhenUsed="0" w:defQFormat="0" w:count="376">
+  <w:latentStyles w:defLockedState="0" w:defUIPriority="99" w:defSemiHidden="0" w:defUnhideWhenUsed="0" w:defQFormat="0" w:count="375">
     <w:lsdException w:name="Normal" w:uiPriority="0" w:qFormat="1"/>
     <w:lsdException w:name="heading 1" w:uiPriority="9" w:qFormat="1"/>
     <w:lsdException w:name="heading 2" w:semiHidden="1" w:uiPriority="9" w:unhideWhenUsed="1" w:qFormat="1"/>
@@ -653,7 +741,6 @@
     <w:lsdException w:name="Smart Hyperlink" w:semiHidden="1" w:unhideWhenUsed="1"/>
     <w:lsdException w:name="Hashtag" w:semiHidden="1" w:unhideWhenUsed="1"/>
     <w:lsdException w:name="Unresolved Mention" w:semiHidden="1" w:unhideWhenUsed="1"/>
-    <w:lsdException w:name="Smart Link" w:semiHidden="1" w:unhideWhenUsed="1"/>
   </w:latentStyles>
   <w:style w:type="paragraph" w:default="1" w:styleId="Standaard">
     <w:name w:val="Normal"/>

</xml_diff>